<commit_message>
ruining system of machine
track system are not operational and  there is a need of official
system.
</commit_message>
<xml_diff>
--- a/31 Problems.docx
+++ b/31 Problems.docx
@@ -1,6 +1,6 @@
 
 <file path=word/document.xml><?xml version="1.0" encoding="utf-8"?>
-<w:document xmlns:wpc="http://schemas.microsoft.com/office/word/2010/wordprocessingCanvas" xmlns:mc="http://schemas.openxmlformats.org/markup-compatibility/2006" xmlns:o="urn:schemas-microsoft-com:office:office" xmlns:r="http://schemas.openxmlformats.org/officeDocument/2006/relationships" xmlns:m="http://schemas.openxmlformats.org/officeDocument/2006/math" xmlns:v="urn:schemas-microsoft-com:vml" xmlns:wp14="http://schemas.microsoft.com/office/word/2010/wordprocessingDrawing" xmlns:wp="http://schemas.openxmlformats.org/drawingml/2006/wordprocessingDrawing" xmlns:w10="urn:schemas-microsoft-com:office:word" xmlns:w="http://schemas.openxmlformats.org/wordprocessingml/2006/main" xmlns:w14="http://schemas.microsoft.com/office/word/2010/wordml" xmlns:w15="http://schemas.microsoft.com/office/word/2012/wordml" xmlns:wpg="http://schemas.microsoft.com/office/word/2010/wordprocessingGroup" xmlns:wpi="http://schemas.microsoft.com/office/word/2010/wordprocessingInk" xmlns:wne="http://schemas.microsoft.com/office/word/2006/wordml" xmlns:wps="http://schemas.microsoft.com/office/word/2010/wordprocessingShape" mc:Ignorable="w14 w15 wp14">
+<w:document xmlns:ve="http://schemas.openxmlformats.org/markup-compatibility/2006" xmlns:o="urn:schemas-microsoft-com:office:office" xmlns:r="http://schemas.openxmlformats.org/officeDocument/2006/relationships" xmlns:m="http://schemas.openxmlformats.org/officeDocument/2006/math" xmlns:v="urn:schemas-microsoft-com:vml" xmlns:wp="http://schemas.openxmlformats.org/drawingml/2006/wordprocessingDrawing" xmlns:w10="urn:schemas-microsoft-com:office:word" xmlns:w="http://schemas.openxmlformats.org/wordprocessingml/2006/main" xmlns:wne="http://schemas.microsoft.com/office/word/2006/wordml">
   <w:body>
     <w:p>
       <w:pPr>
@@ -131,7 +131,47 @@
           <w:szCs w:val="28"/>
           <w:lang w:val="en-US"/>
         </w:rPr>
-        <w:t xml:space="preserve">Railways have Reservation Offices at about 3500 locations across the country. The exact location of the Reservation Office is usually not available to the passengers. A software solution to provide location of the Reservation Office </w:t>
+        <w:t>Railways have Reservation Offices at about 3500 locations across the c</w:t>
+      </w:r>
+      <w:r>
+        <w:rPr>
+          <w:rFonts w:ascii="Times New Roman" w:hAnsi="Times New Roman" w:cs="Times New Roman"/>
+          <w:sz w:val="28"/>
+          <w:szCs w:val="28"/>
+          <w:lang w:val="en-US"/>
+        </w:rPr>
+        <w:t xml:space="preserve">ountry. </w:t>
+      </w:r>
+      <w:proofErr w:type="spellStart"/>
+      <w:proofErr w:type="gramStart"/>
+      <w:r>
+        <w:rPr>
+          <w:rFonts w:ascii="Times New Roman" w:hAnsi="Times New Roman" w:cs="Times New Roman"/>
+          <w:sz w:val="28"/>
+          <w:szCs w:val="28"/>
+          <w:lang w:val="en-US"/>
+        </w:rPr>
+        <w:t>Hgdkfhgkjfghnfkjghgkjhkgjlkjk</w:t>
+      </w:r>
+      <w:proofErr w:type="spellEnd"/>
+      <w:r>
+        <w:rPr>
+          <w:rFonts w:ascii="Times New Roman" w:hAnsi="Times New Roman" w:cs="Times New Roman"/>
+          <w:sz w:val="28"/>
+          <w:szCs w:val="28"/>
+          <w:lang w:val="en-US"/>
+        </w:rPr>
+        <w:t>.</w:t>
+      </w:r>
+      <w:proofErr w:type="gramEnd"/>
+      <w:r>
+        <w:rPr>
+          <w:rFonts w:ascii="Times New Roman" w:hAnsi="Times New Roman" w:cs="Times New Roman"/>
+          <w:sz w:val="28"/>
+          <w:szCs w:val="28"/>
+          <w:lang w:val="en-US"/>
+        </w:rPr>
+        <w:t xml:space="preserve"> A software solution to provide location of the Reservation Office </w:t>
       </w:r>
       <w:proofErr w:type="spellStart"/>
       <w:r>
@@ -1002,7 +1042,7 @@
           <w:u w:val="single"/>
           <w:lang w:val="en-US"/>
         </w:rPr>
-        <w:t xml:space="preserve"> &amp;</w:t>
+        <w:t>&amp;</w:t>
       </w:r>
       <w:r>
         <w:rPr>
@@ -2240,24 +2280,6 @@
           <w:szCs w:val="28"/>
           <w:lang w:val="en-US"/>
         </w:rPr>
-        <w:t xml:space="preserve"> </w:t>
-      </w:r>
-      <w:r>
-        <w:rPr>
-          <w:rFonts w:ascii="Times New Roman" w:hAnsi="Times New Roman" w:cs="Times New Roman"/>
-          <w:sz w:val="28"/>
-          <w:szCs w:val="28"/>
-          <w:lang w:val="en-US"/>
-        </w:rPr>
-        <w:t xml:space="preserve">  </w:t>
-      </w:r>
-      <w:r>
-        <w:rPr>
-          <w:rFonts w:ascii="Times New Roman" w:hAnsi="Times New Roman" w:cs="Times New Roman"/>
-          <w:sz w:val="28"/>
-          <w:szCs w:val="28"/>
-          <w:lang w:val="en-US"/>
-        </w:rPr>
         <w:t>Sample Data Required: Yes</w:t>
       </w:r>
     </w:p>
@@ -2305,30 +2327,6 @@
         </w:rPr>
         <w:t>Condition of Rail Bridges:</w:t>
       </w:r>
-      <w:r>
-        <w:rPr>
-          <w:rFonts w:ascii="Times New Roman" w:hAnsi="Times New Roman" w:cs="Times New Roman"/>
-          <w:b/>
-          <w:bCs/>
-          <w:sz w:val="28"/>
-          <w:szCs w:val="28"/>
-          <w:u w:val="single"/>
-          <w:lang w:val="en-US"/>
-        </w:rPr>
-        <w:t xml:space="preserve">  </w:t>
-      </w:r>
-      <w:r>
-        <w:rPr>
-          <w:rFonts w:ascii="Times New Roman" w:hAnsi="Times New Roman" w:cs="Times New Roman"/>
-          <w:b/>
-          <w:bCs/>
-          <w:sz w:val="28"/>
-          <w:szCs w:val="28"/>
-          <w:u w:val="single"/>
-          <w:lang w:val="en-US"/>
-        </w:rPr>
-        <w:t xml:space="preserve">  </w:t>
-      </w:r>
     </w:p>
     <w:p>
       <w:pPr>
@@ -2511,18 +2509,18 @@
           <w:szCs w:val="28"/>
           <w:lang w:val="en-US"/>
         </w:rPr>
-        <w:t xml:space="preserve"> and difficulty in planning one’s</w:t>
-      </w:r>
-      <w:r>
-        <w:rPr>
-          <w:rFonts w:ascii="Times New Roman" w:hAnsi="Times New Roman" w:cs="Times New Roman"/>
-          <w:sz w:val="28"/>
-          <w:szCs w:val="28"/>
-          <w:lang w:val="en-US"/>
-        </w:rPr>
-        <w:t xml:space="preserve"> </w:t>
+        <w:t xml:space="preserve"> and difficulty in planning </w:t>
       </w:r>
       <w:proofErr w:type="spellStart"/>
+      <w:r>
+        <w:rPr>
+          <w:rFonts w:ascii="Times New Roman" w:hAnsi="Times New Roman" w:cs="Times New Roman"/>
+          <w:sz w:val="28"/>
+          <w:szCs w:val="28"/>
+          <w:lang w:val="en-US"/>
+        </w:rPr>
+        <w:t>one’s</w:t>
+      </w:r>
       <w:r>
         <w:rPr>
           <w:rFonts w:ascii="Times New Roman" w:hAnsi="Times New Roman" w:cs="Times New Roman"/>
@@ -2774,15 +2772,6 @@
         </w:rPr>
         <w:t xml:space="preserve">local administration and citizens in nearby areas can help in speedy restoration.  A software solution to seek support and get required help in time is required.  </w:t>
       </w:r>
-      <w:r>
-        <w:rPr>
-          <w:rFonts w:ascii="Times New Roman" w:hAnsi="Times New Roman" w:cs="Times New Roman"/>
-          <w:sz w:val="28"/>
-          <w:szCs w:val="28"/>
-          <w:lang w:val="en-US"/>
-        </w:rPr>
-        <w:t xml:space="preserve"> </w:t>
-      </w:r>
     </w:p>
     <w:p>
       <w:pPr>
@@ -3608,15 +3597,6 @@
           <w:lang w:val="en-US"/>
         </w:rPr>
       </w:pPr>
-      <w:r>
-        <w:rPr>
-          <w:rFonts w:ascii="Times New Roman" w:hAnsi="Times New Roman" w:cs="Times New Roman"/>
-          <w:sz w:val="28"/>
-          <w:szCs w:val="28"/>
-          <w:lang w:val="en-US"/>
-        </w:rPr>
-        <w:t xml:space="preserve"> </w:t>
-      </w:r>
     </w:p>
     <w:p>
       <w:pPr>
@@ -3652,8 +3632,8 @@
 </file>
 
 <file path=word/numbering.xml><?xml version="1.0" encoding="utf-8"?>
-<w:numbering xmlns:wpc="http://schemas.microsoft.com/office/word/2010/wordprocessingCanvas" xmlns:mc="http://schemas.openxmlformats.org/markup-compatibility/2006" xmlns:o="urn:schemas-microsoft-com:office:office" xmlns:r="http://schemas.openxmlformats.org/officeDocument/2006/relationships" xmlns:m="http://schemas.openxmlformats.org/officeDocument/2006/math" xmlns:v="urn:schemas-microsoft-com:vml" xmlns:wp14="http://schemas.microsoft.com/office/word/2010/wordprocessingDrawing" xmlns:wp="http://schemas.openxmlformats.org/drawingml/2006/wordprocessingDrawing" xmlns:w10="urn:schemas-microsoft-com:office:word" xmlns:w="http://schemas.openxmlformats.org/wordprocessingml/2006/main" xmlns:w14="http://schemas.microsoft.com/office/word/2010/wordml" xmlns:w15="http://schemas.microsoft.com/office/word/2012/wordml" xmlns:wpg="http://schemas.microsoft.com/office/word/2010/wordprocessingGroup" xmlns:wpi="http://schemas.microsoft.com/office/word/2010/wordprocessingInk" xmlns:wne="http://schemas.microsoft.com/office/word/2006/wordml" xmlns:wps="http://schemas.microsoft.com/office/word/2010/wordprocessingShape" mc:Ignorable="w14 w15 wp14">
-  <w:abstractNum w:abstractNumId="0" w15:restartNumberingAfterBreak="0">
+<w:numbering xmlns:ve="http://schemas.openxmlformats.org/markup-compatibility/2006" xmlns:o="urn:schemas-microsoft-com:office:office" xmlns:r="http://schemas.openxmlformats.org/officeDocument/2006/relationships" xmlns:m="http://schemas.openxmlformats.org/officeDocument/2006/math" xmlns:v="urn:schemas-microsoft-com:vml" xmlns:wp="http://schemas.openxmlformats.org/drawingml/2006/wordprocessingDrawing" xmlns:w10="urn:schemas-microsoft-com:office:word" xmlns:w="http://schemas.openxmlformats.org/wordprocessingml/2006/main" xmlns:wne="http://schemas.microsoft.com/office/word/2006/wordml">
+  <w:abstractNum w:abstractNumId="0">
     <w:nsid w:val="258A542E"/>
     <w:multiLevelType w:val="hybridMultilevel"/>
     <w:tmpl w:val="AAF87EE2"/>
@@ -3801,7 +3781,7 @@
 </file>
 
 <file path=word/styles.xml><?xml version="1.0" encoding="utf-8"?>
-<w:styles xmlns:mc="http://schemas.openxmlformats.org/markup-compatibility/2006" xmlns:r="http://schemas.openxmlformats.org/officeDocument/2006/relationships" xmlns:w="http://schemas.openxmlformats.org/wordprocessingml/2006/main" xmlns:w14="http://schemas.microsoft.com/office/word/2010/wordml" xmlns:w15="http://schemas.microsoft.com/office/word/2012/wordml" mc:Ignorable="w14 w15">
+<w:styles xmlns:r="http://schemas.openxmlformats.org/officeDocument/2006/relationships" xmlns:w="http://schemas.openxmlformats.org/wordprocessingml/2006/main">
   <w:docDefaults>
     <w:rPrDefault>
       <w:rPr>
@@ -3816,378 +3796,144 @@
       </w:pPr>
     </w:pPrDefault>
   </w:docDefaults>
-  <w:latentStyles w:defLockedState="0" w:defUIPriority="99" w:defSemiHidden="0" w:defUnhideWhenUsed="0" w:defQFormat="0" w:count="371">
-    <w:lsdException w:name="Normal" w:uiPriority="0" w:qFormat="1"/>
-    <w:lsdException w:name="heading 1" w:uiPriority="9" w:qFormat="1"/>
-    <w:lsdException w:name="heading 2" w:semiHidden="1" w:uiPriority="9" w:unhideWhenUsed="1" w:qFormat="1"/>
-    <w:lsdException w:name="heading 3" w:semiHidden="1" w:uiPriority="9" w:unhideWhenUsed="1" w:qFormat="1"/>
-    <w:lsdException w:name="heading 4" w:semiHidden="1" w:uiPriority="9" w:unhideWhenUsed="1" w:qFormat="1"/>
-    <w:lsdException w:name="heading 5" w:semiHidden="1" w:uiPriority="9" w:unhideWhenUsed="1" w:qFormat="1"/>
-    <w:lsdException w:name="heading 6" w:semiHidden="1" w:uiPriority="9" w:unhideWhenUsed="1" w:qFormat="1"/>
-    <w:lsdException w:name="heading 7" w:semiHidden="1" w:uiPriority="9" w:unhideWhenUsed="1" w:qFormat="1"/>
-    <w:lsdException w:name="heading 8" w:semiHidden="1" w:uiPriority="9" w:unhideWhenUsed="1" w:qFormat="1"/>
-    <w:lsdException w:name="heading 9" w:semiHidden="1" w:uiPriority="9" w:unhideWhenUsed="1" w:qFormat="1"/>
-    <w:lsdException w:name="index 1" w:semiHidden="1" w:unhideWhenUsed="1"/>
-    <w:lsdException w:name="index 2" w:semiHidden="1" w:unhideWhenUsed="1"/>
-    <w:lsdException w:name="index 3" w:semiHidden="1" w:unhideWhenUsed="1"/>
-    <w:lsdException w:name="index 4" w:semiHidden="1" w:unhideWhenUsed="1"/>
-    <w:lsdException w:name="index 5" w:semiHidden="1" w:unhideWhenUsed="1"/>
-    <w:lsdException w:name="index 6" w:semiHidden="1" w:unhideWhenUsed="1"/>
-    <w:lsdException w:name="index 7" w:semiHidden="1" w:unhideWhenUsed="1"/>
-    <w:lsdException w:name="index 8" w:semiHidden="1" w:unhideWhenUsed="1"/>
-    <w:lsdException w:name="index 9" w:semiHidden="1" w:unhideWhenUsed="1"/>
-    <w:lsdException w:name="toc 1" w:semiHidden="1" w:uiPriority="39" w:unhideWhenUsed="1"/>
-    <w:lsdException w:name="toc 2" w:semiHidden="1" w:uiPriority="39" w:unhideWhenUsed="1"/>
-    <w:lsdException w:name="toc 3" w:semiHidden="1" w:uiPriority="39" w:unhideWhenUsed="1"/>
-    <w:lsdException w:name="toc 4" w:semiHidden="1" w:uiPriority="39" w:unhideWhenUsed="1"/>
-    <w:lsdException w:name="toc 5" w:semiHidden="1" w:uiPriority="39" w:unhideWhenUsed="1"/>
-    <w:lsdException w:name="toc 6" w:semiHidden="1" w:uiPriority="39" w:unhideWhenUsed="1"/>
-    <w:lsdException w:name="toc 7" w:semiHidden="1" w:uiPriority="39" w:unhideWhenUsed="1"/>
-    <w:lsdException w:name="toc 8" w:semiHidden="1" w:uiPriority="39" w:unhideWhenUsed="1"/>
-    <w:lsdException w:name="toc 9" w:semiHidden="1" w:uiPriority="39" w:unhideWhenUsed="1"/>
-    <w:lsdException w:name="Normal Indent" w:semiHidden="1" w:unhideWhenUsed="1"/>
-    <w:lsdException w:name="footnote text" w:semiHidden="1" w:unhideWhenUsed="1"/>
-    <w:lsdException w:name="annotation text" w:semiHidden="1" w:unhideWhenUsed="1"/>
-    <w:lsdException w:name="header" w:semiHidden="1" w:unhideWhenUsed="1"/>
-    <w:lsdException w:name="footer" w:semiHidden="1" w:unhideWhenUsed="1"/>
-    <w:lsdException w:name="index heading" w:semiHidden="1" w:unhideWhenUsed="1"/>
-    <w:lsdException w:name="caption" w:semiHidden="1" w:uiPriority="35" w:unhideWhenUsed="1" w:qFormat="1"/>
-    <w:lsdException w:name="table of figures" w:semiHidden="1" w:unhideWhenUsed="1"/>
-    <w:lsdException w:name="envelope address" w:semiHidden="1" w:unhideWhenUsed="1"/>
-    <w:lsdException w:name="envelope return" w:semiHidden="1" w:unhideWhenUsed="1"/>
-    <w:lsdException w:name="footnote reference" w:semiHidden="1" w:unhideWhenUsed="1"/>
-    <w:lsdException w:name="annotation reference" w:semiHidden="1" w:unhideWhenUsed="1"/>
-    <w:lsdException w:name="line number" w:semiHidden="1" w:unhideWhenUsed="1"/>
-    <w:lsdException w:name="page number" w:semiHidden="1" w:unhideWhenUsed="1"/>
-    <w:lsdException w:name="endnote reference" w:semiHidden="1" w:unhideWhenUsed="1"/>
-    <w:lsdException w:name="endnote text" w:semiHidden="1" w:unhideWhenUsed="1"/>
-    <w:lsdException w:name="table of authorities" w:semiHidden="1" w:unhideWhenUsed="1"/>
-    <w:lsdException w:name="macro" w:semiHidden="1" w:unhideWhenUsed="1"/>
-    <w:lsdException w:name="toa heading" w:semiHidden="1" w:unhideWhenUsed="1"/>
-    <w:lsdException w:name="List" w:semiHidden="1" w:unhideWhenUsed="1"/>
-    <w:lsdException w:name="List Bullet" w:semiHidden="1" w:unhideWhenUsed="1"/>
-    <w:lsdException w:name="List Number" w:semiHidden="1" w:unhideWhenUsed="1"/>
-    <w:lsdException w:name="List 2" w:semiHidden="1" w:unhideWhenUsed="1"/>
-    <w:lsdException w:name="List 3" w:semiHidden="1" w:unhideWhenUsed="1"/>
-    <w:lsdException w:name="List 4" w:semiHidden="1" w:unhideWhenUsed="1"/>
-    <w:lsdException w:name="List 5" w:semiHidden="1" w:unhideWhenUsed="1"/>
-    <w:lsdException w:name="List Bullet 2" w:semiHidden="1" w:unhideWhenUsed="1"/>
-    <w:lsdException w:name="List Bullet 3" w:semiHidden="1" w:unhideWhenUsed="1"/>
-    <w:lsdException w:name="List Bullet 4" w:semiHidden="1" w:unhideWhenUsed="1"/>
-    <w:lsdException w:name="List Bullet 5" w:semiHidden="1" w:unhideWhenUsed="1"/>
-    <w:lsdException w:name="List Number 2" w:semiHidden="1" w:unhideWhenUsed="1"/>
-    <w:lsdException w:name="List Number 3" w:semiHidden="1" w:unhideWhenUsed="1"/>
-    <w:lsdException w:name="List Number 4" w:semiHidden="1" w:unhideWhenUsed="1"/>
-    <w:lsdException w:name="List Number 5" w:semiHidden="1" w:unhideWhenUsed="1"/>
-    <w:lsdException w:name="Title" w:uiPriority="10" w:qFormat="1"/>
-    <w:lsdException w:name="Closing" w:semiHidden="1" w:unhideWhenUsed="1"/>
-    <w:lsdException w:name="Signature" w:semiHidden="1" w:unhideWhenUsed="1"/>
-    <w:lsdException w:name="Default Paragraph Font" w:semiHidden="1" w:uiPriority="1" w:unhideWhenUsed="1"/>
-    <w:lsdException w:name="Body Text" w:semiHidden="1" w:unhideWhenUsed="1"/>
-    <w:lsdException w:name="Body Text Indent" w:semiHidden="1" w:unhideWhenUsed="1"/>
-    <w:lsdException w:name="List Continue" w:semiHidden="1" w:unhideWhenUsed="1"/>
-    <w:lsdException w:name="List Continue 2" w:semiHidden="1" w:unhideWhenUsed="1"/>
-    <w:lsdException w:name="List Continue 3" w:semiHidden="1" w:unhideWhenUsed="1"/>
-    <w:lsdException w:name="List Continue 4" w:semiHidden="1" w:unhideWhenUsed="1"/>
-    <w:lsdException w:name="List Continue 5" w:semiHidden="1" w:unhideWhenUsed="1"/>
-    <w:lsdException w:name="Message Header" w:semiHidden="1" w:unhideWhenUsed="1"/>
-    <w:lsdException w:name="Subtitle" w:uiPriority="11" w:qFormat="1"/>
-    <w:lsdException w:name="Salutation" w:semiHidden="1" w:unhideWhenUsed="1"/>
-    <w:lsdException w:name="Date" w:semiHidden="1" w:unhideWhenUsed="1"/>
-    <w:lsdException w:name="Body Text First Indent" w:semiHidden="1" w:unhideWhenUsed="1"/>
-    <w:lsdException w:name="Body Text First Indent 2" w:semiHidden="1" w:unhideWhenUsed="1"/>
-    <w:lsdException w:name="Note Heading" w:semiHidden="1" w:unhideWhenUsed="1"/>
-    <w:lsdException w:name="Body Text 2" w:semiHidden="1" w:unhideWhenUsed="1"/>
-    <w:lsdException w:name="Body Text 3" w:semiHidden="1" w:unhideWhenUsed="1"/>
-    <w:lsdException w:name="Body Text Indent 2" w:semiHidden="1" w:unhideWhenUsed="1"/>
-    <w:lsdException w:name="Body Text Indent 3" w:semiHidden="1" w:unhideWhenUsed="1"/>
-    <w:lsdException w:name="Block Text" w:semiHidden="1" w:unhideWhenUsed="1"/>
-    <w:lsdException w:name="Hyperlink" w:semiHidden="1" w:unhideWhenUsed="1"/>
-    <w:lsdException w:name="FollowedHyperlink" w:semiHidden="1" w:unhideWhenUsed="1"/>
-    <w:lsdException w:name="Strong" w:uiPriority="22" w:qFormat="1"/>
-    <w:lsdException w:name="Emphasis" w:uiPriority="20" w:qFormat="1"/>
-    <w:lsdException w:name="Document Map" w:semiHidden="1" w:unhideWhenUsed="1"/>
-    <w:lsdException w:name="Plain Text" w:semiHidden="1" w:unhideWhenUsed="1"/>
-    <w:lsdException w:name="E-mail Signature" w:semiHidden="1" w:unhideWhenUsed="1"/>
-    <w:lsdException w:name="HTML Top of Form" w:semiHidden="1" w:unhideWhenUsed="1"/>
-    <w:lsdException w:name="HTML Bottom of Form" w:semiHidden="1" w:unhideWhenUsed="1"/>
-    <w:lsdException w:name="Normal (Web)" w:semiHidden="1" w:unhideWhenUsed="1"/>
-    <w:lsdException w:name="HTML Acronym" w:semiHidden="1" w:unhideWhenUsed="1"/>
-    <w:lsdException w:name="HTML Address" w:semiHidden="1" w:unhideWhenUsed="1"/>
-    <w:lsdException w:name="HTML Cite" w:semiHidden="1" w:unhideWhenUsed="1"/>
-    <w:lsdException w:name="HTML Code" w:semiHidden="1" w:unhideWhenUsed="1"/>
-    <w:lsdException w:name="HTML Definition" w:semiHidden="1" w:unhideWhenUsed="1"/>
-    <w:lsdException w:name="HTML Keyboard" w:semiHidden="1" w:unhideWhenUsed="1"/>
-    <w:lsdException w:name="HTML Preformatted" w:semiHidden="1" w:unhideWhenUsed="1"/>
-    <w:lsdException w:name="HTML Sample" w:semiHidden="1" w:unhideWhenUsed="1"/>
-    <w:lsdException w:name="HTML Typewriter" w:semiHidden="1" w:unhideWhenUsed="1"/>
-    <w:lsdException w:name="HTML Variable" w:semiHidden="1" w:unhideWhenUsed="1"/>
-    <w:lsdException w:name="Normal Table" w:semiHidden="1" w:unhideWhenUsed="1"/>
-    <w:lsdException w:name="annotation subject" w:semiHidden="1" w:unhideWhenUsed="1"/>
-    <w:lsdException w:name="No List" w:semiHidden="1" w:unhideWhenUsed="1"/>
-    <w:lsdException w:name="Outline List 1" w:semiHidden="1" w:unhideWhenUsed="1"/>
-    <w:lsdException w:name="Outline List 2" w:semiHidden="1" w:unhideWhenUsed="1"/>
-    <w:lsdException w:name="Outline List 3" w:semiHidden="1" w:unhideWhenUsed="1"/>
-    <w:lsdException w:name="Table Simple 1" w:semiHidden="1" w:unhideWhenUsed="1"/>
-    <w:lsdException w:name="Table Simple 2" w:semiHidden="1" w:unhideWhenUsed="1"/>
-    <w:lsdException w:name="Table Simple 3" w:semiHidden="1" w:unhideWhenUsed="1"/>
-    <w:lsdException w:name="Table Classic 1" w:semiHidden="1" w:unhideWhenUsed="1"/>
-    <w:lsdException w:name="Table Classic 2" w:semiHidden="1" w:unhideWhenUsed="1"/>
-    <w:lsdException w:name="Table Classic 3" w:semiHidden="1" w:unhideWhenUsed="1"/>
-    <w:lsdException w:name="Table Classic 4" w:semiHidden="1" w:unhideWhenUsed="1"/>
-    <w:lsdException w:name="Table Colorful 1" w:semiHidden="1" w:unhideWhenUsed="1"/>
-    <w:lsdException w:name="Table Colorful 2" w:semiHidden="1" w:unhideWhenUsed="1"/>
-    <w:lsdException w:name="Table Colorful 3" w:semiHidden="1" w:unhideWhenUsed="1"/>
-    <w:lsdException w:name="Table Columns 1" w:semiHidden="1" w:unhideWhenUsed="1"/>
-    <w:lsdException w:name="Table Columns 2" w:semiHidden="1" w:unhideWhenUsed="1"/>
-    <w:lsdException w:name="Table Columns 3" w:semiHidden="1" w:unhideWhenUsed="1"/>
-    <w:lsdException w:name="Table Columns 4" w:semiHidden="1" w:unhideWhenUsed="1"/>
-    <w:lsdException w:name="Table Columns 5" w:semiHidden="1" w:unhideWhenUsed="1"/>
-    <w:lsdException w:name="Table Grid 1" w:semiHidden="1" w:unhideWhenUsed="1"/>
-    <w:lsdException w:name="Table Grid 2" w:semiHidden="1" w:unhideWhenUsed="1"/>
-    <w:lsdException w:name="Table Grid 3" w:semiHidden="1" w:unhideWhenUsed="1"/>
-    <w:lsdException w:name="Table Grid 4" w:semiHidden="1" w:unhideWhenUsed="1"/>
-    <w:lsdException w:name="Table Grid 5" w:semiHidden="1" w:unhideWhenUsed="1"/>
-    <w:lsdException w:name="Table Grid 6" w:semiHidden="1" w:unhideWhenUsed="1"/>
-    <w:lsdException w:name="Table Grid 7" w:semiHidden="1" w:unhideWhenUsed="1"/>
-    <w:lsdException w:name="Table Grid 8" w:semiHidden="1" w:unhideWhenUsed="1"/>
-    <w:lsdException w:name="Table List 1" w:semiHidden="1" w:unhideWhenUsed="1"/>
-    <w:lsdException w:name="Table List 2" w:semiHidden="1" w:unhideWhenUsed="1"/>
-    <w:lsdException w:name="Table List 3" w:semiHidden="1" w:unhideWhenUsed="1"/>
-    <w:lsdException w:name="Table List 4" w:semiHidden="1" w:unhideWhenUsed="1"/>
-    <w:lsdException w:name="Table List 5" w:semiHidden="1" w:unhideWhenUsed="1"/>
-    <w:lsdException w:name="Table List 6" w:semiHidden="1" w:unhideWhenUsed="1"/>
-    <w:lsdException w:name="Table List 7" w:semiHidden="1" w:unhideWhenUsed="1"/>
-    <w:lsdException w:name="Table List 8" w:semiHidden="1" w:unhideWhenUsed="1"/>
-    <w:lsdException w:name="Table 3D effects 1" w:semiHidden="1" w:unhideWhenUsed="1"/>
-    <w:lsdException w:name="Table 3D effects 2" w:semiHidden="1" w:unhideWhenUsed="1"/>
-    <w:lsdException w:name="Table 3D effects 3" w:semiHidden="1" w:unhideWhenUsed="1"/>
-    <w:lsdException w:name="Table Contemporary" w:semiHidden="1" w:unhideWhenUsed="1"/>
-    <w:lsdException w:name="Table Elegant" w:semiHidden="1" w:unhideWhenUsed="1"/>
-    <w:lsdException w:name="Table Professional" w:semiHidden="1" w:unhideWhenUsed="1"/>
-    <w:lsdException w:name="Table Subtle 1" w:semiHidden="1" w:unhideWhenUsed="1"/>
-    <w:lsdException w:name="Table Subtle 2" w:semiHidden="1" w:unhideWhenUsed="1"/>
-    <w:lsdException w:name="Table Web 1" w:semiHidden="1" w:unhideWhenUsed="1"/>
-    <w:lsdException w:name="Table Web 2" w:semiHidden="1" w:unhideWhenUsed="1"/>
-    <w:lsdException w:name="Table Web 3" w:semiHidden="1" w:unhideWhenUsed="1"/>
-    <w:lsdException w:name="Balloon Text" w:semiHidden="1" w:unhideWhenUsed="1"/>
-    <w:lsdException w:name="Table Grid" w:uiPriority="59"/>
-    <w:lsdException w:name="Table Theme" w:semiHidden="1" w:unhideWhenUsed="1"/>
-    <w:lsdException w:name="Placeholder Text" w:semiHidden="1"/>
-    <w:lsdException w:name="No Spacing" w:uiPriority="1" w:qFormat="1"/>
-    <w:lsdException w:name="Light Shading" w:uiPriority="60"/>
-    <w:lsdException w:name="Light List" w:uiPriority="61"/>
-    <w:lsdException w:name="Light Grid" w:uiPriority="62"/>
-    <w:lsdException w:name="Medium Shading 1" w:uiPriority="63"/>
-    <w:lsdException w:name="Medium Shading 2" w:uiPriority="64"/>
-    <w:lsdException w:name="Medium List 1" w:uiPriority="65"/>
-    <w:lsdException w:name="Medium List 2" w:uiPriority="66"/>
-    <w:lsdException w:name="Medium Grid 1" w:uiPriority="67"/>
-    <w:lsdException w:name="Medium Grid 2" w:uiPriority="68"/>
-    <w:lsdException w:name="Medium Grid 3" w:uiPriority="69"/>
-    <w:lsdException w:name="Dark List" w:uiPriority="70"/>
-    <w:lsdException w:name="Colorful Shading" w:uiPriority="71"/>
-    <w:lsdException w:name="Colorful List" w:uiPriority="72"/>
-    <w:lsdException w:name="Colorful Grid" w:uiPriority="73"/>
-    <w:lsdException w:name="Light Shading Accent 1" w:uiPriority="60"/>
-    <w:lsdException w:name="Light List Accent 1" w:uiPriority="61"/>
-    <w:lsdException w:name="Light Grid Accent 1" w:uiPriority="62"/>
-    <w:lsdException w:name="Medium Shading 1 Accent 1" w:uiPriority="63"/>
-    <w:lsdException w:name="Medium Shading 2 Accent 1" w:uiPriority="64"/>
-    <w:lsdException w:name="Medium List 1 Accent 1" w:uiPriority="65"/>
-    <w:lsdException w:name="Revision" w:semiHidden="1"/>
-    <w:lsdException w:name="List Paragraph" w:uiPriority="34" w:qFormat="1"/>
-    <w:lsdException w:name="Quote" w:uiPriority="29" w:qFormat="1"/>
-    <w:lsdException w:name="Intense Quote" w:uiPriority="30" w:qFormat="1"/>
-    <w:lsdException w:name="Medium List 2 Accent 1" w:uiPriority="66"/>
-    <w:lsdException w:name="Medium Grid 1 Accent 1" w:uiPriority="67"/>
-    <w:lsdException w:name="Medium Grid 2 Accent 1" w:uiPriority="68"/>
-    <w:lsdException w:name="Medium Grid 3 Accent 1" w:uiPriority="69"/>
-    <w:lsdException w:name="Dark List Accent 1" w:uiPriority="70"/>
-    <w:lsdException w:name="Colorful Shading Accent 1" w:uiPriority="71"/>
-    <w:lsdException w:name="Colorful List Accent 1" w:uiPriority="72"/>
-    <w:lsdException w:name="Colorful Grid Accent 1" w:uiPriority="73"/>
-    <w:lsdException w:name="Light Shading Accent 2" w:uiPriority="60"/>
-    <w:lsdException w:name="Light List Accent 2" w:uiPriority="61"/>
-    <w:lsdException w:name="Light Grid Accent 2" w:uiPriority="62"/>
-    <w:lsdException w:name="Medium Shading 1 Accent 2" w:uiPriority="63"/>
-    <w:lsdException w:name="Medium Shading 2 Accent 2" w:uiPriority="64"/>
-    <w:lsdException w:name="Medium List 1 Accent 2" w:uiPriority="65"/>
-    <w:lsdException w:name="Medium List 2 Accent 2" w:uiPriority="66"/>
-    <w:lsdException w:name="Medium Grid 1 Accent 2" w:uiPriority="67"/>
-    <w:lsdException w:name="Medium Grid 2 Accent 2" w:uiPriority="68"/>
-    <w:lsdException w:name="Medium Grid 3 Accent 2" w:uiPriority="69"/>
-    <w:lsdException w:name="Dark List Accent 2" w:uiPriority="70"/>
-    <w:lsdException w:name="Colorful Shading Accent 2" w:uiPriority="71"/>
-    <w:lsdException w:name="Colorful List Accent 2" w:uiPriority="72"/>
-    <w:lsdException w:name="Colorful Grid Accent 2" w:uiPriority="73"/>
-    <w:lsdException w:name="Light Shading Accent 3" w:uiPriority="60"/>
-    <w:lsdException w:name="Light List Accent 3" w:uiPriority="61"/>
-    <w:lsdException w:name="Light Grid Accent 3" w:uiPriority="62"/>
-    <w:lsdException w:name="Medium Shading 1 Accent 3" w:uiPriority="63"/>
-    <w:lsdException w:name="Medium Shading 2 Accent 3" w:uiPriority="64"/>
-    <w:lsdException w:name="Medium List 1 Accent 3" w:uiPriority="65"/>
-    <w:lsdException w:name="Medium List 2 Accent 3" w:uiPriority="66"/>
-    <w:lsdException w:name="Medium Grid 1 Accent 3" w:uiPriority="67"/>
-    <w:lsdException w:name="Medium Grid 2 Accent 3" w:uiPriority="68"/>
-    <w:lsdException w:name="Medium Grid 3 Accent 3" w:uiPriority="69"/>
-    <w:lsdException w:name="Dark List Accent 3" w:uiPriority="70"/>
-    <w:lsdException w:name="Colorful Shading Accent 3" w:uiPriority="71"/>
-    <w:lsdException w:name="Colorful List Accent 3" w:uiPriority="72"/>
-    <w:lsdException w:name="Colorful Grid Accent 3" w:uiPriority="73"/>
-    <w:lsdException w:name="Light Shading Accent 4" w:uiPriority="60"/>
-    <w:lsdException w:name="Light List Accent 4" w:uiPriority="61"/>
-    <w:lsdException w:name="Light Grid Accent 4" w:uiPriority="62"/>
-    <w:lsdException w:name="Medium Shading 1 Accent 4" w:uiPriority="63"/>
-    <w:lsdException w:name="Medium Shading 2 Accent 4" w:uiPriority="64"/>
-    <w:lsdException w:name="Medium List 1 Accent 4" w:uiPriority="65"/>
-    <w:lsdException w:name="Medium List 2 Accent 4" w:uiPriority="66"/>
-    <w:lsdException w:name="Medium Grid 1 Accent 4" w:uiPriority="67"/>
-    <w:lsdException w:name="Medium Grid 2 Accent 4" w:uiPriority="68"/>
-    <w:lsdException w:name="Medium Grid 3 Accent 4" w:uiPriority="69"/>
-    <w:lsdException w:name="Dark List Accent 4" w:uiPriority="70"/>
-    <w:lsdException w:name="Colorful Shading Accent 4" w:uiPriority="71"/>
-    <w:lsdException w:name="Colorful List Accent 4" w:uiPriority="72"/>
-    <w:lsdException w:name="Colorful Grid Accent 4" w:uiPriority="73"/>
-    <w:lsdException w:name="Light Shading Accent 5" w:uiPriority="60"/>
-    <w:lsdException w:name="Light List Accent 5" w:uiPriority="61"/>
-    <w:lsdException w:name="Light Grid Accent 5" w:uiPriority="62"/>
-    <w:lsdException w:name="Medium Shading 1 Accent 5" w:uiPriority="63"/>
-    <w:lsdException w:name="Medium Shading 2 Accent 5" w:uiPriority="64"/>
-    <w:lsdException w:name="Medium List 1 Accent 5" w:uiPriority="65"/>
-    <w:lsdException w:name="Medium List 2 Accent 5" w:uiPriority="66"/>
-    <w:lsdException w:name="Medium Grid 1 Accent 5" w:uiPriority="67"/>
-    <w:lsdException w:name="Medium Grid 2 Accent 5" w:uiPriority="68"/>
-    <w:lsdException w:name="Medium Grid 3 Accent 5" w:uiPriority="69"/>
-    <w:lsdException w:name="Dark List Accent 5" w:uiPriority="70"/>
-    <w:lsdException w:name="Colorful Shading Accent 5" w:uiPriority="71"/>
-    <w:lsdException w:name="Colorful List Accent 5" w:uiPriority="72"/>
-    <w:lsdException w:name="Colorful Grid Accent 5" w:uiPriority="73"/>
-    <w:lsdException w:name="Light Shading Accent 6" w:uiPriority="60"/>
-    <w:lsdException w:name="Light List Accent 6" w:uiPriority="61"/>
-    <w:lsdException w:name="Light Grid Accent 6" w:uiPriority="62"/>
-    <w:lsdException w:name="Medium Shading 1 Accent 6" w:uiPriority="63"/>
-    <w:lsdException w:name="Medium Shading 2 Accent 6" w:uiPriority="64"/>
-    <w:lsdException w:name="Medium List 1 Accent 6" w:uiPriority="65"/>
-    <w:lsdException w:name="Medium List 2 Accent 6" w:uiPriority="66"/>
-    <w:lsdException w:name="Medium Grid 1 Accent 6" w:uiPriority="67"/>
-    <w:lsdException w:name="Medium Grid 2 Accent 6" w:uiPriority="68"/>
-    <w:lsdException w:name="Medium Grid 3 Accent 6" w:uiPriority="69"/>
-    <w:lsdException w:name="Dark List Accent 6" w:uiPriority="70"/>
-    <w:lsdException w:name="Colorful Shading Accent 6" w:uiPriority="71"/>
-    <w:lsdException w:name="Colorful List Accent 6" w:uiPriority="72"/>
-    <w:lsdException w:name="Colorful Grid Accent 6" w:uiPriority="73"/>
-    <w:lsdException w:name="Subtle Emphasis" w:uiPriority="19" w:qFormat="1"/>
-    <w:lsdException w:name="Intense Emphasis" w:uiPriority="21" w:qFormat="1"/>
-    <w:lsdException w:name="Subtle Reference" w:uiPriority="31" w:qFormat="1"/>
-    <w:lsdException w:name="Intense Reference" w:uiPriority="32" w:qFormat="1"/>
-    <w:lsdException w:name="Book Title" w:uiPriority="33" w:qFormat="1"/>
-    <w:lsdException w:name="Bibliography" w:semiHidden="1" w:uiPriority="37" w:unhideWhenUsed="1"/>
-    <w:lsdException w:name="TOC Heading" w:semiHidden="1" w:uiPriority="39" w:unhideWhenUsed="1" w:qFormat="1"/>
-    <w:lsdException w:name="Plain Table 1" w:uiPriority="41"/>
-    <w:lsdException w:name="Plain Table 2" w:uiPriority="42"/>
-    <w:lsdException w:name="Plain Table 3" w:uiPriority="43"/>
-    <w:lsdException w:name="Plain Table 4" w:uiPriority="44"/>
-    <w:lsdException w:name="Plain Table 5" w:uiPriority="45"/>
-    <w:lsdException w:name="Grid Table Light" w:uiPriority="40"/>
-    <w:lsdException w:name="Grid Table 1 Light" w:uiPriority="46"/>
-    <w:lsdException w:name="Grid Table 2" w:uiPriority="47"/>
-    <w:lsdException w:name="Grid Table 3" w:uiPriority="48"/>
-    <w:lsdException w:name="Grid Table 4" w:uiPriority="49"/>
-    <w:lsdException w:name="Grid Table 5 Dark" w:uiPriority="50"/>
-    <w:lsdException w:name="Grid Table 6 Colorful" w:uiPriority="51"/>
-    <w:lsdException w:name="Grid Table 7 Colorful" w:uiPriority="52"/>
-    <w:lsdException w:name="Grid Table 1 Light Accent 1" w:uiPriority="46"/>
-    <w:lsdException w:name="Grid Table 2 Accent 1" w:uiPriority="47"/>
-    <w:lsdException w:name="Grid Table 3 Accent 1" w:uiPriority="48"/>
-    <w:lsdException w:name="Grid Table 4 Accent 1" w:uiPriority="49"/>
-    <w:lsdException w:name="Grid Table 5 Dark Accent 1" w:uiPriority="50"/>
-    <w:lsdException w:name="Grid Table 6 Colorful Accent 1" w:uiPriority="51"/>
-    <w:lsdException w:name="Grid Table 7 Colorful Accent 1" w:uiPriority="52"/>
-    <w:lsdException w:name="Grid Table 1 Light Accent 2" w:uiPriority="46"/>
-    <w:lsdException w:name="Grid Table 2 Accent 2" w:uiPriority="47"/>
-    <w:lsdException w:name="Grid Table 3 Accent 2" w:uiPriority="48"/>
-    <w:lsdException w:name="Grid Table 4 Accent 2" w:uiPriority="49"/>
-    <w:lsdException w:name="Grid Table 5 Dark Accent 2" w:uiPriority="50"/>
-    <w:lsdException w:name="Grid Table 6 Colorful Accent 2" w:uiPriority="51"/>
-    <w:lsdException w:name="Grid Table 7 Colorful Accent 2" w:uiPriority="52"/>
-    <w:lsdException w:name="Grid Table 1 Light Accent 3" w:uiPriority="46"/>
-    <w:lsdException w:name="Grid Table 2 Accent 3" w:uiPriority="47"/>
-    <w:lsdException w:name="Grid Table 3 Accent 3" w:uiPriority="48"/>
-    <w:lsdException w:name="Grid Table 4 Accent 3" w:uiPriority="49"/>
-    <w:lsdException w:name="Grid Table 5 Dark Accent 3" w:uiPriority="50"/>
-    <w:lsdException w:name="Grid Table 6 Colorful Accent 3" w:uiPriority="51"/>
-    <w:lsdException w:name="Grid Table 7 Colorful Accent 3" w:uiPriority="52"/>
-    <w:lsdException w:name="Grid Table 1 Light Accent 4" w:uiPriority="46"/>
-    <w:lsdException w:name="Grid Table 2 Accent 4" w:uiPriority="47"/>
-    <w:lsdException w:name="Grid Table 3 Accent 4" w:uiPriority="48"/>
-    <w:lsdException w:name="Grid Table 4 Accent 4" w:uiPriority="49"/>
-    <w:lsdException w:name="Grid Table 5 Dark Accent 4" w:uiPriority="50"/>
-    <w:lsdException w:name="Grid Table 6 Colorful Accent 4" w:uiPriority="51"/>
-    <w:lsdException w:name="Grid Table 7 Colorful Accent 4" w:uiPriority="52"/>
-    <w:lsdException w:name="Grid Table 1 Light Accent 5" w:uiPriority="46"/>
-    <w:lsdException w:name="Grid Table 2 Accent 5" w:uiPriority="47"/>
-    <w:lsdException w:name="Grid Table 3 Accent 5" w:uiPriority="48"/>
-    <w:lsdException w:name="Grid Table 4 Accent 5" w:uiPriority="49"/>
-    <w:lsdException w:name="Grid Table 5 Dark Accent 5" w:uiPriority="50"/>
-    <w:lsdException w:name="Grid Table 6 Colorful Accent 5" w:uiPriority="51"/>
-    <w:lsdException w:name="Grid Table 7 Colorful Accent 5" w:uiPriority="52"/>
-    <w:lsdException w:name="Grid Table 1 Light Accent 6" w:uiPriority="46"/>
-    <w:lsdException w:name="Grid Table 2 Accent 6" w:uiPriority="47"/>
-    <w:lsdException w:name="Grid Table 3 Accent 6" w:uiPriority="48"/>
-    <w:lsdException w:name="Grid Table 4 Accent 6" w:uiPriority="49"/>
-    <w:lsdException w:name="Grid Table 5 Dark Accent 6" w:uiPriority="50"/>
-    <w:lsdException w:name="Grid Table 6 Colorful Accent 6" w:uiPriority="51"/>
-    <w:lsdException w:name="Grid Table 7 Colorful Accent 6" w:uiPriority="52"/>
-    <w:lsdException w:name="List Table 1 Light" w:uiPriority="46"/>
-    <w:lsdException w:name="List Table 2" w:uiPriority="47"/>
-    <w:lsdException w:name="List Table 3" w:uiPriority="48"/>
-    <w:lsdException w:name="List Table 4" w:uiPriority="49"/>
-    <w:lsdException w:name="List Table 5 Dark" w:uiPriority="50"/>
-    <w:lsdException w:name="List Table 6 Colorful" w:uiPriority="51"/>
-    <w:lsdException w:name="List Table 7 Colorful" w:uiPriority="52"/>
-    <w:lsdException w:name="List Table 1 Light Accent 1" w:uiPriority="46"/>
-    <w:lsdException w:name="List Table 2 Accent 1" w:uiPriority="47"/>
-    <w:lsdException w:name="List Table 3 Accent 1" w:uiPriority="48"/>
-    <w:lsdException w:name="List Table 4 Accent 1" w:uiPriority="49"/>
-    <w:lsdException w:name="List Table 5 Dark Accent 1" w:uiPriority="50"/>
-    <w:lsdException w:name="List Table 6 Colorful Accent 1" w:uiPriority="51"/>
-    <w:lsdException w:name="List Table 7 Colorful Accent 1" w:uiPriority="52"/>
-    <w:lsdException w:name="List Table 1 Light Accent 2" w:uiPriority="46"/>
-    <w:lsdException w:name="List Table 2 Accent 2" w:uiPriority="47"/>
-    <w:lsdException w:name="List Table 3 Accent 2" w:uiPriority="48"/>
-    <w:lsdException w:name="List Table 4 Accent 2" w:uiPriority="49"/>
-    <w:lsdException w:name="List Table 5 Dark Accent 2" w:uiPriority="50"/>
-    <w:lsdException w:name="List Table 6 Colorful Accent 2" w:uiPriority="51"/>
-    <w:lsdException w:name="List Table 7 Colorful Accent 2" w:uiPriority="52"/>
-    <w:lsdException w:name="List Table 1 Light Accent 3" w:uiPriority="46"/>
-    <w:lsdException w:name="List Table 2 Accent 3" w:uiPriority="47"/>
-    <w:lsdException w:name="List Table 3 Accent 3" w:uiPriority="48"/>
-    <w:lsdException w:name="List Table 4 Accent 3" w:uiPriority="49"/>
-    <w:lsdException w:name="List Table 5 Dark Accent 3" w:uiPriority="50"/>
-    <w:lsdException w:name="List Table 6 Colorful Accent 3" w:uiPriority="51"/>
-    <w:lsdException w:name="List Table 7 Colorful Accent 3" w:uiPriority="52"/>
-    <w:lsdException w:name="List Table 1 Light Accent 4" w:uiPriority="46"/>
-    <w:lsdException w:name="List Table 2 Accent 4" w:uiPriority="47"/>
-    <w:lsdException w:name="List Table 3 Accent 4" w:uiPriority="48"/>
-    <w:lsdException w:name="List Table 4 Accent 4" w:uiPriority="49"/>
-    <w:lsdException w:name="List Table 5 Dark Accent 4" w:uiPriority="50"/>
-    <w:lsdException w:name="List Table 6 Colorful Accent 4" w:uiPriority="51"/>
-    <w:lsdException w:name="List Table 7 Colorful Accent 4" w:uiPriority="52"/>
-    <w:lsdException w:name="List Table 1 Light Accent 5" w:uiPriority="46"/>
-    <w:lsdException w:name="List Table 2 Accent 5" w:uiPriority="47"/>
-    <w:lsdException w:name="List Table 3 Accent 5" w:uiPriority="48"/>
-    <w:lsdException w:name="List Table 4 Accent 5" w:uiPriority="49"/>
-    <w:lsdException w:name="List Table 5 Dark Accent 5" w:uiPriority="50"/>
-    <w:lsdException w:name="List Table 6 Colorful Accent 5" w:uiPriority="51"/>
-    <w:lsdException w:name="List Table 7 Colorful Accent 5" w:uiPriority="52"/>
-    <w:lsdException w:name="List Table 1 Light Accent 6" w:uiPriority="46"/>
-    <w:lsdException w:name="List Table 2 Accent 6" w:uiPriority="47"/>
-    <w:lsdException w:name="List Table 3 Accent 6" w:uiPriority="48"/>
-    <w:lsdException w:name="List Table 4 Accent 6" w:uiPriority="49"/>
-    <w:lsdException w:name="List Table 5 Dark Accent 6" w:uiPriority="50"/>
-    <w:lsdException w:name="List Table 6 Colorful Accent 6" w:uiPriority="51"/>
-    <w:lsdException w:name="List Table 7 Colorful Accent 6" w:uiPriority="52"/>
+  <w:latentStyles w:defLockedState="0" w:defUIPriority="99" w:defSemiHidden="1" w:defUnhideWhenUsed="1" w:defQFormat="0" w:count="267">
+    <w:lsdException w:name="Normal" w:semiHidden="0" w:uiPriority="0" w:unhideWhenUsed="0" w:qFormat="1"/>
+    <w:lsdException w:name="heading 1" w:semiHidden="0" w:uiPriority="9" w:unhideWhenUsed="0" w:qFormat="1"/>
+    <w:lsdException w:name="heading 2" w:uiPriority="9" w:qFormat="1"/>
+    <w:lsdException w:name="heading 3" w:uiPriority="9" w:qFormat="1"/>
+    <w:lsdException w:name="heading 4" w:uiPriority="9" w:qFormat="1"/>
+    <w:lsdException w:name="heading 5" w:uiPriority="9" w:qFormat="1"/>
+    <w:lsdException w:name="heading 6" w:uiPriority="9" w:qFormat="1"/>
+    <w:lsdException w:name="heading 7" w:uiPriority="9" w:qFormat="1"/>
+    <w:lsdException w:name="heading 8" w:uiPriority="9" w:qFormat="1"/>
+    <w:lsdException w:name="heading 9" w:uiPriority="9" w:qFormat="1"/>
+    <w:lsdException w:name="toc 1" w:uiPriority="39"/>
+    <w:lsdException w:name="toc 2" w:uiPriority="39"/>
+    <w:lsdException w:name="toc 3" w:uiPriority="39"/>
+    <w:lsdException w:name="toc 4" w:uiPriority="39"/>
+    <w:lsdException w:name="toc 5" w:uiPriority="39"/>
+    <w:lsdException w:name="toc 6" w:uiPriority="39"/>
+    <w:lsdException w:name="toc 7" w:uiPriority="39"/>
+    <w:lsdException w:name="toc 8" w:uiPriority="39"/>
+    <w:lsdException w:name="toc 9" w:uiPriority="39"/>
+    <w:lsdException w:name="caption" w:uiPriority="35" w:qFormat="1"/>
+    <w:lsdException w:name="Title" w:semiHidden="0" w:uiPriority="10" w:unhideWhenUsed="0" w:qFormat="1"/>
+    <w:lsdException w:name="Default Paragraph Font" w:uiPriority="1"/>
+    <w:lsdException w:name="Subtitle" w:semiHidden="0" w:uiPriority="11" w:unhideWhenUsed="0" w:qFormat="1"/>
+    <w:lsdException w:name="Strong" w:semiHidden="0" w:uiPriority="22" w:unhideWhenUsed="0" w:qFormat="1"/>
+    <w:lsdException w:name="Emphasis" w:semiHidden="0" w:uiPriority="20" w:unhideWhenUsed="0" w:qFormat="1"/>
+    <w:lsdException w:name="Table Grid" w:semiHidden="0" w:uiPriority="59" w:unhideWhenUsed="0"/>
+    <w:lsdException w:name="Placeholder Text" w:unhideWhenUsed="0"/>
+    <w:lsdException w:name="No Spacing" w:semiHidden="0" w:uiPriority="1" w:unhideWhenUsed="0" w:qFormat="1"/>
+    <w:lsdException w:name="Light Shading" w:semiHidden="0" w:uiPriority="60" w:unhideWhenUsed="0"/>
+    <w:lsdException w:name="Light List" w:semiHidden="0" w:uiPriority="61" w:unhideWhenUsed="0"/>
+    <w:lsdException w:name="Light Grid" w:semiHidden="0" w:uiPriority="62" w:unhideWhenUsed="0"/>
+    <w:lsdException w:name="Medium Shading 1" w:semiHidden="0" w:uiPriority="63" w:unhideWhenUsed="0"/>
+    <w:lsdException w:name="Medium Shading 2" w:semiHidden="0" w:uiPriority="64" w:unhideWhenUsed="0"/>
+    <w:lsdException w:name="Medium List 1" w:semiHidden="0" w:uiPriority="65" w:unhideWhenUsed="0"/>
+    <w:lsdException w:name="Medium List 2" w:semiHidden="0" w:uiPriority="66" w:unhideWhenUsed="0"/>
+    <w:lsdException w:name="Medium Grid 1" w:semiHidden="0" w:uiPriority="67" w:unhideWhenUsed="0"/>
+    <w:lsdException w:name="Medium Grid 2" w:semiHidden="0" w:uiPriority="68" w:unhideWhenUsed="0"/>
+    <w:lsdException w:name="Medium Grid 3" w:semiHidden="0" w:uiPriority="69" w:unhideWhenUsed="0"/>
+    <w:lsdException w:name="Dark List" w:semiHidden="0" w:uiPriority="70" w:unhideWhenUsed="0"/>
+    <w:lsdException w:name="Colorful Shading" w:semiHidden="0" w:uiPriority="71" w:unhideWhenUsed="0"/>
+    <w:lsdException w:name="Colorful List" w:semiHidden="0" w:uiPriority="72" w:unhideWhenUsed="0"/>
+    <w:lsdException w:name="Colorful Grid" w:semiHidden="0" w:uiPriority="73" w:unhideWhenUsed="0"/>
+    <w:lsdException w:name="Light Shading Accent 1" w:semiHidden="0" w:uiPriority="60" w:unhideWhenUsed="0"/>
+    <w:lsdException w:name="Light List Accent 1" w:semiHidden="0" w:uiPriority="61" w:unhideWhenUsed="0"/>
+    <w:lsdException w:name="Light Grid Accent 1" w:semiHidden="0" w:uiPriority="62" w:unhideWhenUsed="0"/>
+    <w:lsdException w:name="Medium Shading 1 Accent 1" w:semiHidden="0" w:uiPriority="63" w:unhideWhenUsed="0"/>
+    <w:lsdException w:name="Medium Shading 2 Accent 1" w:semiHidden="0" w:uiPriority="64" w:unhideWhenUsed="0"/>
+    <w:lsdException w:name="Medium List 1 Accent 1" w:semiHidden="0" w:uiPriority="65" w:unhideWhenUsed="0"/>
+    <w:lsdException w:name="Revision" w:unhideWhenUsed="0"/>
+    <w:lsdException w:name="List Paragraph" w:semiHidden="0" w:uiPriority="34" w:unhideWhenUsed="0" w:qFormat="1"/>
+    <w:lsdException w:name="Quote" w:semiHidden="0" w:uiPriority="29" w:unhideWhenUsed="0" w:qFormat="1"/>
+    <w:lsdException w:name="Intense Quote" w:semiHidden="0" w:uiPriority="30" w:unhideWhenUsed="0" w:qFormat="1"/>
+    <w:lsdException w:name="Medium List 2 Accent 1" w:semiHidden="0" w:uiPriority="66" w:unhideWhenUsed="0"/>
+    <w:lsdException w:name="Medium Grid 1 Accent 1" w:semiHidden="0" w:uiPriority="67" w:unhideWhenUsed="0"/>
+    <w:lsdException w:name="Medium Grid 2 Accent 1" w:semiHidden="0" w:uiPriority="68" w:unhideWhenUsed="0"/>
+    <w:lsdException w:name="Medium Grid 3 Accent 1" w:semiHidden="0" w:uiPriority="69" w:unhideWhenUsed="0"/>
+    <w:lsdException w:name="Dark List Accent 1" w:semiHidden="0" w:uiPriority="70" w:unhideWhenUsed="0"/>
+    <w:lsdException w:name="Colorful Shading Accent 1" w:semiHidden="0" w:uiPriority="71" w:unhideWhenUsed="0"/>
+    <w:lsdException w:name="Colorful List Accent 1" w:semiHidden="0" w:uiPriority="72" w:unhideWhenUsed="0"/>
+    <w:lsdException w:name="Colorful Grid Accent 1" w:semiHidden="0" w:uiPriority="73" w:unhideWhenUsed="0"/>
+    <w:lsdException w:name="Light Shading Accent 2" w:semiHidden="0" w:uiPriority="60" w:unhideWhenUsed="0"/>
+    <w:lsdException w:name="Light List Accent 2" w:semiHidden="0" w:uiPriority="61" w:unhideWhenUsed="0"/>
+    <w:lsdException w:name="Light Grid Accent 2" w:semiHidden="0" w:uiPriority="62" w:unhideWhenUsed="0"/>
+    <w:lsdException w:name="Medium Shading 1 Accent 2" w:semiHidden="0" w:uiPriority="63" w:unhideWhenUsed="0"/>
+    <w:lsdException w:name="Medium Shading 2 Accent 2" w:semiHidden="0" w:uiPriority="64" w:unhideWhenUsed="0"/>
+    <w:lsdException w:name="Medium List 1 Accent 2" w:semiHidden="0" w:uiPriority="65" w:unhideWhenUsed="0"/>
+    <w:lsdException w:name="Medium List 2 Accent 2" w:semiHidden="0" w:uiPriority="66" w:unhideWhenUsed="0"/>
+    <w:lsdException w:name="Medium Grid 1 Accent 2" w:semiHidden="0" w:uiPriority="67" w:unhideWhenUsed="0"/>
+    <w:lsdException w:name="Medium Grid 2 Accent 2" w:semiHidden="0" w:uiPriority="68" w:unhideWhenUsed="0"/>
+    <w:lsdException w:name="Medium Grid 3 Accent 2" w:semiHidden="0" w:uiPriority="69" w:unhideWhenUsed="0"/>
+    <w:lsdException w:name="Dark List Accent 2" w:semiHidden="0" w:uiPriority="70" w:unhideWhenUsed="0"/>
+    <w:lsdException w:name="Colorful Shading Accent 2" w:semiHidden="0" w:uiPriority="71" w:unhideWhenUsed="0"/>
+    <w:lsdException w:name="Colorful List Accent 2" w:semiHidden="0" w:uiPriority="72" w:unhideWhenUsed="0"/>
+    <w:lsdException w:name="Colorful Grid Accent 2" w:semiHidden="0" w:uiPriority="73" w:unhideWhenUsed="0"/>
+    <w:lsdException w:name="Light Shading Accent 3" w:semiHidden="0" w:uiPriority="60" w:unhideWhenUsed="0"/>
+    <w:lsdException w:name="Light List Accent 3" w:semiHidden="0" w:uiPriority="61" w:unhideWhenUsed="0"/>
+    <w:lsdException w:name="Light Grid Accent 3" w:semiHidden="0" w:uiPriority="62" w:unhideWhenUsed="0"/>
+    <w:lsdException w:name="Medium Shading 1 Accent 3" w:semiHidden="0" w:uiPriority="63" w:unhideWhenUsed="0"/>
+    <w:lsdException w:name="Medium Shading 2 Accent 3" w:semiHidden="0" w:uiPriority="64" w:unhideWhenUsed="0"/>
+    <w:lsdException w:name="Medium List 1 Accent 3" w:semiHidden="0" w:uiPriority="65" w:unhideWhenUsed="0"/>
+    <w:lsdException w:name="Medium List 2 Accent 3" w:semiHidden="0" w:uiPriority="66" w:unhideWhenUsed="0"/>
+    <w:lsdException w:name="Medium Grid 1 Accent 3" w:semiHidden="0" w:uiPriority="67" w:unhideWhenUsed="0"/>
+    <w:lsdException w:name="Medium Grid 2 Accent 3" w:semiHidden="0" w:uiPriority="68" w:unhideWhenUsed="0"/>
+    <w:lsdException w:name="Medium Grid 3 Accent 3" w:semiHidden="0" w:uiPriority="69" w:unhideWhenUsed="0"/>
+    <w:lsdException w:name="Dark List Accent 3" w:semiHidden="0" w:uiPriority="70" w:unhideWhenUsed="0"/>
+    <w:lsdException w:name="Colorful Shading Accent 3" w:semiHidden="0" w:uiPriority="71" w:unhideWhenUsed="0"/>
+    <w:lsdException w:name="Colorful List Accent 3" w:semiHidden="0" w:uiPriority="72" w:unhideWhenUsed="0"/>
+    <w:lsdException w:name="Colorful Grid Accent 3" w:semiHidden="0" w:uiPriority="73" w:unhideWhenUsed="0"/>
+    <w:lsdException w:name="Light Shading Accent 4" w:semiHidden="0" w:uiPriority="60" w:unhideWhenUsed="0"/>
+    <w:lsdException w:name="Light List Accent 4" w:semiHidden="0" w:uiPriority="61" w:unhideWhenUsed="0"/>
+    <w:lsdException w:name="Light Grid Accent 4" w:semiHidden="0" w:uiPriority="62" w:unhideWhenUsed="0"/>
+    <w:lsdException w:name="Medium Shading 1 Accent 4" w:semiHidden="0" w:uiPriority="63" w:unhideWhenUsed="0"/>
+    <w:lsdException w:name="Medium Shading 2 Accent 4" w:semiHidden="0" w:uiPriority="64" w:unhideWhenUsed="0"/>
+    <w:lsdException w:name="Medium List 1 Accent 4" w:semiHidden="0" w:uiPriority="65" w:unhideWhenUsed="0"/>
+    <w:lsdException w:name="Medium List 2 Accent 4" w:semiHidden="0" w:uiPriority="66" w:unhideWhenUsed="0"/>
+    <w:lsdException w:name="Medium Grid 1 Accent 4" w:semiHidden="0" w:uiPriority="67" w:unhideWhenUsed="0"/>
+    <w:lsdException w:name="Medium Grid 2 Accent 4" w:semiHidden="0" w:uiPriority="68" w:unhideWhenUsed="0"/>
+    <w:lsdException w:name="Medium Grid 3 Accent 4" w:semiHidden="0" w:uiPriority="69" w:unhideWhenUsed="0"/>
+    <w:lsdException w:name="Dark List Accent 4" w:semiHidden="0" w:uiPriority="70" w:unhideWhenUsed="0"/>
+    <w:lsdException w:name="Colorful Shading Accent 4" w:semiHidden="0" w:uiPriority="71" w:unhideWhenUsed="0"/>
+    <w:lsdException w:name="Colorful List Accent 4" w:semiHidden="0" w:uiPriority="72" w:unhideWhenUsed="0"/>
+    <w:lsdException w:name="Colorful Grid Accent 4" w:semiHidden="0" w:uiPriority="73" w:unhideWhenUsed="0"/>
+    <w:lsdException w:name="Light Shading Accent 5" w:semiHidden="0" w:uiPriority="60" w:unhideWhenUsed="0"/>
+    <w:lsdException w:name="Light List Accent 5" w:semiHidden="0" w:uiPriority="61" w:unhideWhenUsed="0"/>
+    <w:lsdException w:name="Light Grid Accent 5" w:semiHidden="0" w:uiPriority="62" w:unhideWhenUsed="0"/>
+    <w:lsdException w:name="Medium Shading 1 Accent 5" w:semiHidden="0" w:uiPriority="63" w:unhideWhenUsed="0"/>
+    <w:lsdException w:name="Medium Shading 2 Accent 5" w:semiHidden="0" w:uiPriority="64" w:unhideWhenUsed="0"/>
+    <w:lsdException w:name="Medium List 1 Accent 5" w:semiHidden="0" w:uiPriority="65" w:unhideWhenUsed="0"/>
+    <w:lsdException w:name="Medium List 2 Accent 5" w:semiHidden="0" w:uiPriority="66" w:unhideWhenUsed="0"/>
+    <w:lsdException w:name="Medium Grid 1 Accent 5" w:semiHidden="0" w:uiPriority="67" w:unhideWhenUsed="0"/>
+    <w:lsdException w:name="Medium Grid 2 Accent 5" w:semiHidden="0" w:uiPriority="68" w:unhideWhenUsed="0"/>
+    <w:lsdException w:name="Medium Grid 3 Accent 5" w:semiHidden="0" w:uiPriority="69" w:unhideWhenUsed="0"/>
+    <w:lsdException w:name="Dark List Accent 5" w:semiHidden="0" w:uiPriority="70" w:unhideWhenUsed="0"/>
+    <w:lsdException w:name="Colorful Shading Accent 5" w:semiHidden="0" w:uiPriority="71" w:unhideWhenUsed="0"/>
+    <w:lsdException w:name="Colorful List Accent 5" w:semiHidden="0" w:uiPriority="72" w:unhideWhenUsed="0"/>
+    <w:lsdException w:name="Colorful Grid Accent 5" w:semiHidden="0" w:uiPriority="73" w:unhideWhenUsed="0"/>
+    <w:lsdException w:name="Light Shading Accent 6" w:semiHidden="0" w:uiPriority="60" w:unhideWhenUsed="0"/>
+    <w:lsdException w:name="Light List Accent 6" w:semiHidden="0" w:uiPriority="61" w:unhideWhenUsed="0"/>
+    <w:lsdException w:name="Light Grid Accent 6" w:semiHidden="0" w:uiPriority="62" w:unhideWhenUsed="0"/>
+    <w:lsdException w:name="Medium Shading 1 Accent 6" w:semiHidden="0" w:uiPriority="63" w:unhideWhenUsed="0"/>
+    <w:lsdException w:name="Medium Shading 2 Accent 6" w:semiHidden="0" w:uiPriority="64" w:unhideWhenUsed="0"/>
+    <w:lsdException w:name="Medium List 1 Accent 6" w:semiHidden="0" w:uiPriority="65" w:unhideWhenUsed="0"/>
+    <w:lsdException w:name="Medium List 2 Accent 6" w:semiHidden="0" w:uiPriority="66" w:unhideWhenUsed="0"/>
+    <w:lsdException w:name="Medium Grid 1 Accent 6" w:semiHidden="0" w:uiPriority="67" w:unhideWhenUsed="0"/>
+    <w:lsdException w:name="Medium Grid 2 Accent 6" w:semiHidden="0" w:uiPriority="68" w:unhideWhenUsed="0"/>
+    <w:lsdException w:name="Medium Grid 3 Accent 6" w:semiHidden="0" w:uiPriority="69" w:unhideWhenUsed="0"/>
+    <w:lsdException w:name="Dark List Accent 6" w:semiHidden="0" w:uiPriority="70" w:unhideWhenUsed="0"/>
+    <w:lsdException w:name="Colorful Shading Accent 6" w:semiHidden="0" w:uiPriority="71" w:unhideWhenUsed="0"/>
+    <w:lsdException w:name="Colorful List Accent 6" w:semiHidden="0" w:uiPriority="72" w:unhideWhenUsed="0"/>
+    <w:lsdException w:name="Colorful Grid Accent 6" w:semiHidden="0" w:uiPriority="73" w:unhideWhenUsed="0"/>
+    <w:lsdException w:name="Subtle Emphasis" w:semiHidden="0" w:uiPriority="19" w:unhideWhenUsed="0" w:qFormat="1"/>
+    <w:lsdException w:name="Intense Emphasis" w:semiHidden="0" w:uiPriority="21" w:unhideWhenUsed="0" w:qFormat="1"/>
+    <w:lsdException w:name="Subtle Reference" w:semiHidden="0" w:uiPriority="31" w:unhideWhenUsed="0" w:qFormat="1"/>
+    <w:lsdException w:name="Intense Reference" w:semiHidden="0" w:uiPriority="32" w:unhideWhenUsed="0" w:qFormat="1"/>
+    <w:lsdException w:name="Book Title" w:semiHidden="0" w:uiPriority="33" w:unhideWhenUsed="0" w:qFormat="1"/>
+    <w:lsdException w:name="Bibliography" w:uiPriority="37"/>
+    <w:lsdException w:name="TOC Heading" w:uiPriority="39" w:qFormat="1"/>
   </w:latentStyles>
   <w:style w:type="paragraph" w:default="1" w:styleId="Normal">
     <w:name w:val="Normal"/>
@@ -4205,6 +3951,7 @@
     <w:uiPriority w:val="99"/>
     <w:semiHidden/>
     <w:unhideWhenUsed/>
+    <w:qFormat/>
     <w:tblPr>
       <w:tblInd w:w="0" w:type="dxa"/>
       <w:tblCellMar>

</xml_diff>

<commit_message>
train -an ordinary machine
aabra ka dabra
</commit_message>
<xml_diff>
--- a/31 Problems.docx
+++ b/31 Problems.docx
@@ -532,7 +532,33 @@
           <w:sz w:val="28"/>
           <w:shd w:fill="auto" w:val="clear"/>
         </w:rPr>
-        <w:t xml:space="preserve">The condition of Railway track is critical for safety of train operations. tracks are meant to be destroyed machines. A software solution which keeps track of the condition of the track and allied infrastructure and generates auto warning messages about the need of urgent maintenance can help in preventing untoward incidents. </w:t>
+        <w:t xml:space="preserve">divyanshi sharma the minister of home ministery</w:t>
+      </w:r>
+    </w:p>
+    <w:p>
+      <w:pPr>
+        <w:spacing w:before="0" w:after="200" w:line="276"/>
+        <w:ind w:right="0" w:left="0" w:firstLine="720"/>
+        <w:jc w:val="both"/>
+        <w:rPr>
+          <w:rFonts w:ascii="Times New Roman" w:hAnsi="Times New Roman" w:cs="Times New Roman" w:eastAsia="Times New Roman"/>
+          <w:color w:val="auto"/>
+          <w:spacing w:val="0"/>
+          <w:position w:val="0"/>
+          <w:sz w:val="28"/>
+          <w:shd w:fill="auto" w:val="clear"/>
+        </w:rPr>
+      </w:pPr>
+      <w:r>
+        <w:rPr>
+          <w:rFonts w:ascii="Times New Roman" w:hAnsi="Times New Roman" w:cs="Times New Roman" w:eastAsia="Times New Roman"/>
+          <w:color w:val="auto"/>
+          <w:spacing w:val="0"/>
+          <w:position w:val="0"/>
+          <w:sz w:val="28"/>
+          <w:shd w:fill="auto" w:val="clear"/>
+        </w:rPr>
+        <w:t xml:space="preserve">The condition of Railway track is critical for safety of train operations. tracks are meant to be cA software solution which keeps track of the condition of the track and allied infrastructure and generates auto warning messages about the need of urgent maintenance can help in preventing untoward incidents. </w:t>
       </w:r>
     </w:p>
     <w:p>

</xml_diff>